<commit_message>
Mais um comentário ao código. Revisão do relatório.
</commit_message>
<xml_diff>
--- a/doc/relatório.docx
+++ b/doc/relatório.docx
@@ -2735,21 +2735,7 @@
                 <w:rStyle w:val="Hyperlink"/>
                 <w:noProof/>
               </w:rPr>
-              <w:t>Código fo</w:t>
-            </w:r>
-            <w:r>
-              <w:rPr>
-                <w:rStyle w:val="Hyperlink"/>
-                <w:noProof/>
-              </w:rPr>
-              <w:t>n</w:t>
-            </w:r>
-            <w:r>
-              <w:rPr>
-                <w:rStyle w:val="Hyperlink"/>
-                <w:noProof/>
-              </w:rPr>
-              <w:t>te</w:t>
+              <w:t>Código fonte</w:t>
             </w:r>
             <w:r>
               <w:rPr>
@@ -7391,23 +7377,17 @@
     <w:p>
       <w:pPr>
         <w:pStyle w:val="Heading1"/>
+        <w:rPr>
+          <w:lang w:val="en-US"/>
+        </w:rPr>
       </w:pPr>
       <w:bookmarkStart w:id="2" w:name="_Toc340789746"/>
       <w:r>
+        <w:rPr>
+          <w:lang w:val="en-US"/>
+        </w:rPr>
         <w:lastRenderedPageBreak/>
-        <w:t>EBNF (</w:t>
-      </w:r>
-      <w:r>
-        <w:t>Extended Backus</w:t>
-      </w:r>
-      <w:r>
-        <w:t>-</w:t>
-      </w:r>
-      <w:r>
-        <w:t>Naur Form</w:t>
-      </w:r>
-      <w:r>
-        <w:t>)</w:t>
+        <w:t>EBNF (Extended Backus-Naur Form)</w:t>
       </w:r>
       <w:bookmarkEnd w:id="2"/>
     </w:p>
@@ -7434,6 +7414,9 @@
           <w:p>
             <w:pPr>
               <w:jc w:val="center"/>
+              <w:rPr>
+                <w:lang w:val="en-US"/>
+              </w:rPr>
             </w:pPr>
           </w:p>
         </w:tc>
@@ -11527,6 +11510,11 @@
       <w:bookmarkEnd w:id="21"/>
     </w:p>
     <w:p/>
+    <w:p>
+      <w:r>
+        <w:t>Exemplo descrito no PDF do projeto.</w:t>
+      </w:r>
+    </w:p>
     <w:tbl>
       <w:tblPr>
         <w:tblStyle w:val="TableGrid"/>
@@ -14027,6 +14015,11 @@
       <w:bookmarkEnd w:id="26"/>
     </w:p>
     <w:p/>
+    <w:p>
+      <w:r>
+        <w:t>Conta quantos números primos existem entre 2 e 100 (variável max).</w:t>
+      </w:r>
+    </w:p>
     <w:tbl>
       <w:tblPr>
         <w:tblStyle w:val="TableGrid"/>
@@ -27883,6 +27876,11 @@
       <w:bookmarkEnd w:id="31"/>
     </w:p>
     <w:p/>
+    <w:p>
+      <w:r>
+        <w:t>Diversas operações aritméticas.</w:t>
+      </w:r>
+    </w:p>
     <w:tbl>
       <w:tblPr>
         <w:tblStyle w:val="TableGrid"/>
@@ -37124,6 +37122,11 @@
       <w:bookmarkEnd w:id="36"/>
     </w:p>
     <w:p/>
+    <w:p>
+      <w:r>
+        <w:t>Calcula a função fatorial de 12 (variável max).</w:t>
+      </w:r>
+    </w:p>
     <w:tbl>
       <w:tblPr>
         <w:tblStyle w:val="TableGrid"/>
@@ -42287,6 +42290,11 @@
       <w:bookmarkEnd w:id="41"/>
     </w:p>
     <w:p/>
+    <w:p>
+      <w:r>
+        <w:t>Calcula a série de Fibonacci.</w:t>
+      </w:r>
+    </w:p>
     <w:tbl>
       <w:tblPr>
         <w:tblStyle w:val="TableGrid"/>
@@ -42465,6 +42473,11 @@
             </w:r>
           </w:p>
           <w:p>
+            <w:pPr>
+              <w:rPr>
+                <w:lang w:val="en-US"/>
+              </w:rPr>
+            </w:pPr>
             <w:r>
               <w:rPr>
                 <w:lang w:val="en-US"/>
@@ -42483,9 +42496,13 @@
           <w:spacing w:val="15"/>
           <w:sz w:val="24"/>
           <w:szCs w:val="24"/>
-        </w:rPr>
-      </w:pPr>
-      <w:r>
+          <w:lang w:val="en-US"/>
+        </w:rPr>
+      </w:pPr>
+      <w:r>
+        <w:rPr>
+          <w:lang w:val="en-US"/>
+        </w:rPr>
         <w:br w:type="page"/>
       </w:r>
     </w:p>
@@ -48704,7 +48721,10 @@
         <w:t>JavaCC</w:t>
       </w:r>
       <w:r>
-        <w:t>, pois, a ferramenta possui o analisador léxico e sintático integrados, o que facilitou o desenvolvimento do projeto.</w:t>
+        <w:t>, pois</w:t>
+      </w:r>
+      <w:r>
+        <w:t xml:space="preserve"> a ferramenta possui o analisador léxico e sintático integrados, o que facilitou o desenvolvimento do projeto.</w:t>
       </w:r>
     </w:p>
     <w:p>
@@ -55410,7 +55430,7 @@
 </file>
 
 <file path=customXml/itemProps1.xml><?xml version="1.0" encoding="utf-8"?>
-<ds:datastoreItem xmlns:ds="http://schemas.openxmlformats.org/officeDocument/2006/customXml" ds:itemID="{A1C85B9B-0538-4D96-90B1-334900F20160}">
+<ds:datastoreItem xmlns:ds="http://schemas.openxmlformats.org/officeDocument/2006/customXml" ds:itemID="{ED914EF2-F0C0-4709-A05C-F0819239AA7C}">
   <ds:schemaRefs>
     <ds:schemaRef ds:uri="http://schemas.openxmlformats.org/officeDocument/2006/bibliography"/>
   </ds:schemaRefs>

</xml_diff>